<commit_message>
skip template on getting return type in function outside class
</commit_message>
<xml_diff>
--- a/docs/Falcon C++ Guia rápido.docx
+++ b/docs/Falcon C++ Guia rápido.docx
@@ -2827,7 +2827,7 @@
           <w:b/>
           <w:color w:val="365F91" w:themeColor="accent1" w:themeShade="BF"/>
         </w:rPr>
-        <w:t>Shift</w:t>
+        <w:t>Alt</w:t>
       </w:r>
       <w:proofErr w:type="spellEnd"/>
       <w:r>
@@ -2874,7 +2874,7 @@
           <w:b/>
           <w:color w:val="365F91" w:themeColor="accent1" w:themeShade="BF"/>
         </w:rPr>
-        <w:t>Shift</w:t>
+        <w:t>Alt</w:t>
       </w:r>
       <w:proofErr w:type="spellEnd"/>
       <w:r>
@@ -2912,7 +2912,19 @@
         <w:rPr>
           <w:color w:val="365F91" w:themeColor="accent1" w:themeShade="BF"/>
         </w:rPr>
-        <w:t xml:space="preserve">Para localizar uma declaração pressione </w:t>
+        <w:t xml:space="preserve">Para localizar uma declaração </w:t>
+      </w:r>
+      <w:r>
+        <w:rPr>
+          <w:color w:val="365F91" w:themeColor="accent1" w:themeShade="BF"/>
+        </w:rPr>
+        <w:t>segure a tecla</w:t>
+      </w:r>
+      <w:r>
+        <w:rPr>
+          <w:color w:val="365F91" w:themeColor="accent1" w:themeShade="BF"/>
+        </w:rPr>
+        <w:t xml:space="preserve"> </w:t>
       </w:r>
       <w:proofErr w:type="spellStart"/>
       <w:r>
@@ -2928,7 +2940,20 @@
           <w:b/>
           <w:color w:val="365F91" w:themeColor="accent1" w:themeShade="BF"/>
         </w:rPr>
-        <w:t xml:space="preserve"> e clique</w:t>
+        <w:t xml:space="preserve"> </w:t>
+      </w:r>
+      <w:r>
+        <w:rPr>
+          <w:color w:val="365F91" w:themeColor="accent1" w:themeShade="BF"/>
+        </w:rPr>
+        <w:t>e</w:t>
+      </w:r>
+      <w:r>
+        <w:rPr>
+          <w:b/>
+          <w:color w:val="365F91" w:themeColor="accent1" w:themeShade="BF"/>
+        </w:rPr>
+        <w:t xml:space="preserve"> clique</w:t>
       </w:r>
       <w:r>
         <w:rPr>

</xml_diff>

<commit_message>
Fix: crashes when documentation comment is too large
</commit_message>
<xml_diff>
--- a/docs/Falcon C++ Guia rápido.docx
+++ b/docs/Falcon C++ Guia rápido.docx
@@ -637,21 +637,7 @@
           <w:rPr>
             <w:rStyle w:val="Hyperlink"/>
           </w:rPr>
-          <w:t xml:space="preserve">Atualizando o </w:t>
-        </w:r>
-        <w:proofErr w:type="spellStart"/>
-        <w:r>
-          <w:rPr>
-            <w:rStyle w:val="Hyperlink"/>
-          </w:rPr>
-          <w:t>Falcon</w:t>
-        </w:r>
-        <w:proofErr w:type="spellEnd"/>
-        <w:r>
-          <w:rPr>
-            <w:rStyle w:val="Hyperlink"/>
-          </w:rPr>
-          <w:t xml:space="preserve"> C++</w:t>
+          <w:t>Atualizando o Falcon C++</w:t>
         </w:r>
       </w:hyperlink>
       <w:r>
@@ -671,35 +657,7 @@
           <w:rPr>
             <w:rStyle w:val="Hyperlink"/>
           </w:rPr>
-          <w:t xml:space="preserve">Sites e página no </w:t>
-        </w:r>
-        <w:proofErr w:type="spellStart"/>
-        <w:r>
-          <w:rPr>
-            <w:rStyle w:val="Hyperlink"/>
-          </w:rPr>
-          <w:t>facebook</w:t>
-        </w:r>
-        <w:proofErr w:type="spellEnd"/>
-        <w:r>
-          <w:rPr>
-            <w:rStyle w:val="Hyperlink"/>
-          </w:rPr>
-          <w:t xml:space="preserve"> do </w:t>
-        </w:r>
-        <w:proofErr w:type="spellStart"/>
-        <w:r>
-          <w:rPr>
-            <w:rStyle w:val="Hyperlink"/>
-          </w:rPr>
-          <w:t>Falcon</w:t>
-        </w:r>
-        <w:proofErr w:type="spellEnd"/>
-        <w:r>
-          <w:rPr>
-            <w:rStyle w:val="Hyperlink"/>
-          </w:rPr>
-          <w:t xml:space="preserve"> C++</w:t>
+          <w:t>Sites e página no facebook do Falcon C++</w:t>
         </w:r>
       </w:hyperlink>
       <w:r>
@@ -761,21 +719,7 @@
         <w:rPr>
           <w:color w:val="365F91" w:themeColor="accent1" w:themeShade="BF"/>
         </w:rPr>
-        <w:t xml:space="preserve">Para criar seu primeiro programa em C, abra o </w:t>
-      </w:r>
-      <w:proofErr w:type="spellStart"/>
-      <w:r>
-        <w:rPr>
-          <w:color w:val="365F91" w:themeColor="accent1" w:themeShade="BF"/>
-        </w:rPr>
-        <w:t>Falcon</w:t>
-      </w:r>
-      <w:proofErr w:type="spellEnd"/>
-      <w:r>
-        <w:rPr>
-          <w:color w:val="365F91" w:themeColor="accent1" w:themeShade="BF"/>
-        </w:rPr>
-        <w:t xml:space="preserve"> C++ e clique </w:t>
+        <w:t xml:space="preserve">Para criar seu primeiro programa em C, abra o Falcon C++ e clique </w:t>
       </w:r>
       <w:r>
         <w:rPr>
@@ -1476,21 +1420,7 @@
         <w:rPr>
           <w:color w:val="365F91" w:themeColor="accent1" w:themeShade="BF"/>
         </w:rPr>
-        <w:t xml:space="preserve">No </w:t>
-      </w:r>
-      <w:proofErr w:type="spellStart"/>
-      <w:r>
-        <w:rPr>
-          <w:color w:val="365F91" w:themeColor="accent1" w:themeShade="BF"/>
-        </w:rPr>
-        <w:t>Falcon</w:t>
-      </w:r>
-      <w:proofErr w:type="spellEnd"/>
-      <w:r>
-        <w:rPr>
-          <w:color w:val="365F91" w:themeColor="accent1" w:themeShade="BF"/>
-        </w:rPr>
-        <w:t xml:space="preserve"> C++ toda vez que você digita </w:t>
+        <w:t xml:space="preserve">No Falcon C++ toda vez que você digita </w:t>
       </w:r>
       <w:proofErr w:type="gramStart"/>
       <w:r>
@@ -2030,21 +1960,7 @@
         <w:rPr>
           <w:color w:val="365F91" w:themeColor="accent1" w:themeShade="BF"/>
         </w:rPr>
-        <w:t xml:space="preserve">No </w:t>
-      </w:r>
-      <w:proofErr w:type="spellStart"/>
-      <w:r>
-        <w:rPr>
-          <w:color w:val="365F91" w:themeColor="accent1" w:themeShade="BF"/>
-        </w:rPr>
-        <w:t>Falcon</w:t>
-      </w:r>
-      <w:proofErr w:type="spellEnd"/>
-      <w:r>
-        <w:rPr>
-          <w:color w:val="365F91" w:themeColor="accent1" w:themeShade="BF"/>
-        </w:rPr>
-        <w:t xml:space="preserve"> C++ quando você digitar um abre parêntesis</w:t>
+        <w:t>No Falcon C++ quando você digitar um abre parêntesis</w:t>
       </w:r>
       <w:r>
         <w:rPr>
@@ -3039,21 +2955,7 @@
         <w:rPr>
           <w:color w:val="365F91" w:themeColor="accent1" w:themeShade="BF"/>
         </w:rPr>
-        <w:t xml:space="preserve">No </w:t>
-      </w:r>
-      <w:proofErr w:type="spellStart"/>
-      <w:r>
-        <w:rPr>
-          <w:color w:val="365F91" w:themeColor="accent1" w:themeShade="BF"/>
-        </w:rPr>
-        <w:t>Falcon</w:t>
-      </w:r>
-      <w:proofErr w:type="spellEnd"/>
-      <w:r>
-        <w:rPr>
-          <w:color w:val="365F91" w:themeColor="accent1" w:themeShade="BF"/>
-        </w:rPr>
-        <w:t xml:space="preserve"> C++ você pode acompanhar passo a passo a execução d</w:t>
+        <w:t>No Falcon C++ você pode acompanhar passo a passo a execução d</w:t>
       </w:r>
       <w:r>
         <w:rPr>
@@ -4525,21 +4427,7 @@
         <w:rPr>
           <w:color w:val="365F91" w:themeColor="accent1" w:themeShade="BF"/>
         </w:rPr>
-        <w:t xml:space="preserve">O </w:t>
-      </w:r>
-      <w:proofErr w:type="spellStart"/>
-      <w:r>
-        <w:rPr>
-          <w:color w:val="365F91" w:themeColor="accent1" w:themeShade="BF"/>
-        </w:rPr>
-        <w:t>Falcon</w:t>
-      </w:r>
-      <w:proofErr w:type="spellEnd"/>
-      <w:r>
-        <w:rPr>
-          <w:color w:val="365F91" w:themeColor="accent1" w:themeShade="BF"/>
-        </w:rPr>
-        <w:t xml:space="preserve"> C++ ajuda na criação do </w:t>
+        <w:t xml:space="preserve">O Falcon C++ ajuda na criação do </w:t>
       </w:r>
       <w:r>
         <w:rPr>
@@ -5546,21 +5434,7 @@
         <w:rPr>
           <w:color w:val="365F91" w:themeColor="accent1" w:themeShade="BF"/>
         </w:rPr>
-        <w:t xml:space="preserve">O </w:t>
-      </w:r>
-      <w:proofErr w:type="spellStart"/>
-      <w:r>
-        <w:rPr>
-          <w:color w:val="365F91" w:themeColor="accent1" w:themeShade="BF"/>
-        </w:rPr>
-        <w:t>Falcon</w:t>
-      </w:r>
-      <w:proofErr w:type="spellEnd"/>
-      <w:r>
-        <w:rPr>
-          <w:color w:val="365F91" w:themeColor="accent1" w:themeShade="BF"/>
-        </w:rPr>
-        <w:t xml:space="preserve"> C++ aceita dois tipos de pacotes, os </w:t>
+        <w:t xml:space="preserve">O Falcon C++ aceita dois tipos de pacotes, os </w:t>
       </w:r>
       <w:proofErr w:type="spellStart"/>
       <w:proofErr w:type="gramStart"/>
@@ -5614,21 +5488,7 @@
         <w:rPr>
           <w:color w:val="365F91" w:themeColor="accent1" w:themeShade="BF"/>
         </w:rPr>
-        <w:t xml:space="preserve">Pacote do </w:t>
-      </w:r>
-      <w:proofErr w:type="spellStart"/>
-      <w:r>
-        <w:rPr>
-          <w:color w:val="365F91" w:themeColor="accent1" w:themeShade="BF"/>
-        </w:rPr>
-        <w:t>Falcon</w:t>
-      </w:r>
-      <w:proofErr w:type="spellEnd"/>
-      <w:r>
-        <w:rPr>
-          <w:color w:val="365F91" w:themeColor="accent1" w:themeShade="BF"/>
-        </w:rPr>
-        <w:t xml:space="preserve"> C++</w:t>
+        <w:t>Pacote do Falcon C++</w:t>
       </w:r>
     </w:p>
     <w:p>
@@ -6106,7 +5966,19 @@
         <w:rPr>
           <w:color w:val="365F91" w:themeColor="accent1" w:themeShade="BF"/>
         </w:rPr>
-        <w:t>, vale resaltar que um pacote pode ser dependência de outro pacote, sendo assim não será possível remove-lo.</w:t>
+        <w:t>, vale res</w:t>
+      </w:r>
+      <w:r>
+        <w:rPr>
+          <w:color w:val="365F91" w:themeColor="accent1" w:themeShade="BF"/>
+        </w:rPr>
+        <w:t>s</w:t>
+      </w:r>
+      <w:r>
+        <w:rPr>
+          <w:color w:val="365F91" w:themeColor="accent1" w:themeShade="BF"/>
+        </w:rPr>
+        <w:t>altar que um pacote pode ser dependência de outro pacote, sendo assim não será possível remove-lo.</w:t>
       </w:r>
     </w:p>
     <w:p>
@@ -6212,21 +6084,7 @@
           <w:b/>
         </w:rPr>
         <w:lastRenderedPageBreak/>
-        <w:t xml:space="preserve">Atualizando o </w:t>
-      </w:r>
-      <w:proofErr w:type="spellStart"/>
-      <w:r>
-        <w:rPr>
-          <w:b/>
-        </w:rPr>
-        <w:t>Falcon</w:t>
-      </w:r>
-      <w:proofErr w:type="spellEnd"/>
-      <w:r>
-        <w:rPr>
-          <w:b/>
-        </w:rPr>
-        <w:t xml:space="preserve"> C++</w:t>
+        <w:t>Atualizando o Falcon C++</w:t>
       </w:r>
       <w:bookmarkEnd w:id="26"/>
       <w:r>
@@ -6375,35 +6233,7 @@
         <w:rPr>
           <w:b/>
         </w:rPr>
-        <w:t xml:space="preserve">Sites e página no </w:t>
-      </w:r>
-      <w:proofErr w:type="spellStart"/>
-      <w:r>
-        <w:rPr>
-          <w:b/>
-        </w:rPr>
-        <w:t>facebook</w:t>
-      </w:r>
-      <w:proofErr w:type="spellEnd"/>
-      <w:r>
-        <w:rPr>
-          <w:b/>
-        </w:rPr>
-        <w:t xml:space="preserve"> do </w:t>
-      </w:r>
-      <w:proofErr w:type="spellStart"/>
-      <w:r>
-        <w:rPr>
-          <w:b/>
-        </w:rPr>
-        <w:t>Falcon</w:t>
-      </w:r>
-      <w:proofErr w:type="spellEnd"/>
-      <w:r>
-        <w:rPr>
-          <w:b/>
-        </w:rPr>
-        <w:t xml:space="preserve"> C++</w:t>
+        <w:t>Sites e página no facebook do Falcon C++</w:t>
       </w:r>
       <w:bookmarkEnd w:id="27"/>
       <w:r>
@@ -6421,21 +6251,7 @@
         <w:rPr>
           <w:color w:val="365F91" w:themeColor="accent1" w:themeShade="BF"/>
         </w:rPr>
-        <w:t xml:space="preserve">Você pode acessar o site do </w:t>
-      </w:r>
-      <w:proofErr w:type="spellStart"/>
-      <w:r>
-        <w:rPr>
-          <w:color w:val="365F91" w:themeColor="accent1" w:themeShade="BF"/>
-        </w:rPr>
-        <w:t>Falcon</w:t>
-      </w:r>
-      <w:proofErr w:type="spellEnd"/>
-      <w:r>
-        <w:rPr>
-          <w:color w:val="365F91" w:themeColor="accent1" w:themeShade="BF"/>
-        </w:rPr>
-        <w:t xml:space="preserve"> C++ em </w:t>
+        <w:t xml:space="preserve">Você pode acessar o site do Falcon C++ em </w:t>
       </w:r>
       <w:hyperlink r:id="rId43" w:history="1">
         <w:r>
@@ -6449,21 +6265,7 @@
         <w:rPr>
           <w:color w:val="365F91" w:themeColor="accent1" w:themeShade="BF"/>
         </w:rPr>
-        <w:t xml:space="preserve"> e curtir a página do </w:t>
-      </w:r>
-      <w:proofErr w:type="spellStart"/>
-      <w:r>
-        <w:rPr>
-          <w:color w:val="365F91" w:themeColor="accent1" w:themeShade="BF"/>
-        </w:rPr>
-        <w:t>facebook</w:t>
-      </w:r>
-      <w:proofErr w:type="spellEnd"/>
-      <w:r>
-        <w:rPr>
-          <w:color w:val="365F91" w:themeColor="accent1" w:themeShade="BF"/>
-        </w:rPr>
-        <w:t xml:space="preserve"> </w:t>
+        <w:t xml:space="preserve"> e curtir a página do facebook </w:t>
       </w:r>
       <w:hyperlink r:id="rId44" w:history="1">
         <w:r>

</xml_diff>